<commit_message>
Hinzugefügt, was bei Unentschieden passiert
</commit_message>
<xml_diff>
--- a/ProductBacklog/EliminationKI.docx
+++ b/ProductBacklog/EliminationKI.docx
@@ -36,25 +36,12 @@
     </w:p>
     <w:p>
       <w:r>
-        <w:t>Danach werden alle Gewichte der Züge des gerade absolvierten Spiels überprüft.</w:t>
-      </w:r>
-      <w:r>
-        <w:t xml:space="preserve"> </w:t>
-      </w:r>
-      <w:r>
-        <w:t>Dabei wird überprüft, ob es einen Spielzustand gibt, bei dem ein Spieler in Zukunft nur Züge mit Gewicht 0 machen kann.</w:t>
-      </w:r>
-      <w:r>
-        <w:t xml:space="preserve"> </w:t>
-      </w:r>
-      <w:r>
-        <w:t>Falls dem so ist, wird auch das Gewicht des davor vom betreffenden Spieler getätigten Zuges auf "0" gesetzt.</w:t>
-      </w:r>
-      <w:r>
-        <w:t xml:space="preserve"> </w:t>
-      </w:r>
-      <w:r>
-        <w:t>Dies wird jedes Mal sowohl für die Züge der KI als auch für die Züge ihres Gegners durchgeführt.</w:t>
+        <w:t>Danach werden alle Gewichte der Züge des gerade absolvierten Spiels überprüft. Dabei wird überprüft, ob es einen Spielzustand gibt, bei dem ein Spieler in Zukunft nur Züge mit Gewicht 0 machen kann. Falls dem so ist, wird auch das Gewicht des davor vom betreffenden Spieler getätigten Zuges auf "0" gesetzt. Dies wird jedes Mal sowohl für die Züge der KI als auch für die Züge ihres Gegners durchgeführt.</w:t>
+      </w:r>
+    </w:p>
+    <w:p>
+      <w:r>
+        <w:t>Falls es ein Unentschieden gab, werden keine Gewichte geändert.</w:t>
       </w:r>
     </w:p>
     <w:p/>
@@ -130,10 +117,13 @@
         <w:t xml:space="preserve">EliminationsKI durchgeführt, wird zuerst die rote 1 auf 0 gesetzt, da dies der letzte Zug der KI war und sie verloren hat. </w:t>
       </w:r>
       <w:r>
-        <w:t xml:space="preserve">Denn sie hat damit dem Gegner erlaubt einen Zug zu machen, welcher den Gegner gewinnen lässt. </w:t>
+        <w:t xml:space="preserve">Denn sie hat damit </w:t>
       </w:r>
       <w:r>
         <w:lastRenderedPageBreak/>
+        <w:t xml:space="preserve">dem Gegner erlaubt einen Zug zu machen, welcher den Gegner gewinnen lässt. </w:t>
+      </w:r>
+      <w:r>
         <w:t>Daraufhin wird überprüft, ob es Spielzustände gibt, von denen aus es nur 0-Gewichte gibt. Da die rote 1 zu einer 0 geändert wurde, sind von dem Spielzustand darüber nur</w:t>
       </w:r>
       <w:r>

</xml_diff>